<commit_message>
Documentation Updated with 3rd day
</commit_message>
<xml_diff>
--- a/documentation.docx
+++ b/documentation.docx
@@ -207,8 +207,6 @@
         </w:rPr>
         <w:t>Trello.com is been used as a form of organization for the tasks, in there it’s easy to create the categories for the tasks (to do, doing, waiting resources, done).</w:t>
       </w:r>
-      <w:bookmarkStart w:id="0" w:name="_GoBack"/>
-      <w:bookmarkEnd w:id="0"/>
     </w:p>
     <w:p>
       <w:pPr>
@@ -393,6 +391,115 @@
       <w:r>
         <w:t>The main working layout of the website was decided and started to be implemented, tests in both mobile and computer versions and some bugs were identified on the tests</w:t>
       </w:r>
+      <w:r>
+        <w:t>.</w:t>
+      </w:r>
+    </w:p>
+    <w:p/>
+    <w:p>
+      <w:r>
+        <w:rPr>
+          <w:noProof/>
+        </w:rPr>
+        <mc:AlternateContent>
+          <mc:Choice Requires="wps">
+            <w:drawing>
+              <wp:anchor distT="0" distB="0" distL="114300" distR="114300" simplePos="0" relativeHeight="251665408" behindDoc="0" locked="0" layoutInCell="1" allowOverlap="1" wp14:anchorId="4A22320C" wp14:editId="1CE6C782">
+                <wp:simplePos x="0" y="0"/>
+                <wp:positionH relativeFrom="column">
+                  <wp:posOffset>-30904</wp:posOffset>
+                </wp:positionH>
+                <wp:positionV relativeFrom="paragraph">
+                  <wp:posOffset>227541</wp:posOffset>
+                </wp:positionV>
+                <wp:extent cx="5405120" cy="0"/>
+                <wp:effectExtent l="0" t="0" r="17780" b="12700"/>
+                <wp:wrapNone/>
+                <wp:docPr id="4" name="Straight Connector 4"/>
+                <wp:cNvGraphicFramePr/>
+                <a:graphic xmlns:a="http://schemas.openxmlformats.org/drawingml/2006/main">
+                  <a:graphicData uri="http://schemas.microsoft.com/office/word/2010/wordprocessingShape">
+                    <wps:wsp>
+                      <wps:cNvCnPr/>
+                      <wps:spPr>
+                        <a:xfrm>
+                          <a:off x="0" y="0"/>
+                          <a:ext cx="5405120" cy="0"/>
+                        </a:xfrm>
+                        <a:prstGeom prst="line">
+                          <a:avLst/>
+                        </a:prstGeom>
+                        <a:ln>
+                          <a:solidFill>
+                            <a:schemeClr val="bg2">
+                              <a:lumMod val="25000"/>
+                            </a:schemeClr>
+                          </a:solidFill>
+                        </a:ln>
+                      </wps:spPr>
+                      <wps:style>
+                        <a:lnRef idx="1">
+                          <a:schemeClr val="accent1"/>
+                        </a:lnRef>
+                        <a:fillRef idx="0">
+                          <a:schemeClr val="accent1"/>
+                        </a:fillRef>
+                        <a:effectRef idx="0">
+                          <a:schemeClr val="accent1"/>
+                        </a:effectRef>
+                        <a:fontRef idx="minor">
+                          <a:schemeClr val="tx1"/>
+                        </a:fontRef>
+                      </wps:style>
+                      <wps:bodyPr/>
+                    </wps:wsp>
+                  </a:graphicData>
+                </a:graphic>
+              </wp:anchor>
+            </w:drawing>
+          </mc:Choice>
+          <mc:Fallback>
+            <w:pict>
+              <v:line w14:anchorId="427B5D97" id="Straight Connector 4" o:spid="_x0000_s1026" style="position:absolute;z-index:251665408;visibility:visible;mso-wrap-style:square;mso-wrap-distance-left:9pt;mso-wrap-distance-top:0;mso-wrap-distance-right:9pt;mso-wrap-distance-bottom:0;mso-position-horizontal:absolute;mso-position-horizontal-relative:text;mso-position-vertical:absolute;mso-position-vertical-relative:text" from="-2.45pt,17.9pt" to="423.15pt,17.9pt" o:gfxdata="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" strokecolor="#393737 [814]" strokeweight=".5pt">
+                <v:stroke joinstyle="miter"/>
+              </v:line>
+            </w:pict>
+          </mc:Fallback>
+        </mc:AlternateContent>
+      </w:r>
+      <w:r>
+        <w:t xml:space="preserve">DAY </w:t>
+      </w:r>
+      <w:r>
+        <w:t>3</w:t>
+      </w:r>
+    </w:p>
+    <w:p/>
+    <w:p>
+      <w:r>
+        <w:t>We went to the ECO CAF</w:t>
+      </w:r>
+      <w:r>
+        <w:t xml:space="preserve">FEE to work on the project, the desktop version, mobile and </w:t>
+      </w:r>
+      <w:proofErr w:type="spellStart"/>
+      <w:r>
+        <w:t>ipad</w:t>
+      </w:r>
+      <w:proofErr w:type="spellEnd"/>
+      <w:r>
+        <w:t xml:space="preserve"> were improved and many decisions were made, </w:t>
+      </w:r>
+      <w:proofErr w:type="spellStart"/>
+      <w:r>
+        <w:t>github</w:t>
+      </w:r>
+      <w:proofErr w:type="spellEnd"/>
+      <w:r>
+        <w:t xml:space="preserve"> was an issue already solved, it made us loose some time to figure out how to solve the conflicts. Overall the project improvement was a success.</w:t>
+      </w:r>
+      <w:bookmarkStart w:id="0" w:name="_GoBack"/>
+      <w:bookmarkEnd w:id="0"/>
     </w:p>
     <w:sectPr>
       <w:pgSz w:w="11900" w:h="16840"/>

</xml_diff>

<commit_message>
Comments Added and Documentation Update
</commit_message>
<xml_diff>
--- a/documentation.docx
+++ b/documentation.docx
@@ -47,8 +47,6 @@
       <w:r>
         <w:t xml:space="preserve"> – RENAN OLIVEIRA AND WILSON KHOR WEBSITE</w:t>
       </w:r>
-      <w:bookmarkStart w:id="0" w:name="_GoBack"/>
-      <w:bookmarkEnd w:id="0"/>
     </w:p>
     <w:p>
       <w:r>
@@ -520,10 +518,7 @@
         </mc:AlternateContent>
       </w:r>
       <w:r>
-        <w:t xml:space="preserve">DAY </w:t>
-      </w:r>
-      <w:r>
-        <w:t>4</w:t>
+        <w:t>DAY 4</w:t>
       </w:r>
     </w:p>
     <w:p/>
@@ -605,17 +600,101 @@
         </mc:AlternateContent>
       </w:r>
       <w:r>
+        <w:t>DAY 5</w:t>
+      </w:r>
+    </w:p>
+    <w:p/>
+    <w:p>
+      <w:r>
+        <w:t>Content of the main page was created and updated to it. The website now has an online version to check in the real mobile phones to see how it is working now. This website is hosted in Renan’s server.</w:t>
+      </w:r>
+    </w:p>
+    <w:p>
+      <w:r>
+        <w:rPr>
+          <w:noProof/>
+        </w:rPr>
+        <w:lastRenderedPageBreak/>
+        <mc:AlternateContent>
+          <mc:Choice Requires="wps">
+            <w:drawing>
+              <wp:anchor distT="0" distB="0" distL="114300" distR="114300" simplePos="0" relativeHeight="251671552" behindDoc="0" locked="0" layoutInCell="1" allowOverlap="1" wp14:anchorId="073F2DFA" wp14:editId="1DD38852">
+                <wp:simplePos x="0" y="0"/>
+                <wp:positionH relativeFrom="column">
+                  <wp:posOffset>-30904</wp:posOffset>
+                </wp:positionH>
+                <wp:positionV relativeFrom="paragraph">
+                  <wp:posOffset>227541</wp:posOffset>
+                </wp:positionV>
+                <wp:extent cx="5405120" cy="0"/>
+                <wp:effectExtent l="0" t="0" r="17780" b="12700"/>
+                <wp:wrapNone/>
+                <wp:docPr id="7" name="Straight Connector 7"/>
+                <wp:cNvGraphicFramePr/>
+                <a:graphic xmlns:a="http://schemas.openxmlformats.org/drawingml/2006/main">
+                  <a:graphicData uri="http://schemas.microsoft.com/office/word/2010/wordprocessingShape">
+                    <wps:wsp>
+                      <wps:cNvCnPr/>
+                      <wps:spPr>
+                        <a:xfrm>
+                          <a:off x="0" y="0"/>
+                          <a:ext cx="5405120" cy="0"/>
+                        </a:xfrm>
+                        <a:prstGeom prst="line">
+                          <a:avLst/>
+                        </a:prstGeom>
+                        <a:ln>
+                          <a:solidFill>
+                            <a:schemeClr val="bg2">
+                              <a:lumMod val="25000"/>
+                            </a:schemeClr>
+                          </a:solidFill>
+                        </a:ln>
+                      </wps:spPr>
+                      <wps:style>
+                        <a:lnRef idx="1">
+                          <a:schemeClr val="accent1"/>
+                        </a:lnRef>
+                        <a:fillRef idx="0">
+                          <a:schemeClr val="accent1"/>
+                        </a:fillRef>
+                        <a:effectRef idx="0">
+                          <a:schemeClr val="accent1"/>
+                        </a:effectRef>
+                        <a:fontRef idx="minor">
+                          <a:schemeClr val="tx1"/>
+                        </a:fontRef>
+                      </wps:style>
+                      <wps:bodyPr/>
+                    </wps:wsp>
+                  </a:graphicData>
+                </a:graphic>
+              </wp:anchor>
+            </w:drawing>
+          </mc:Choice>
+          <mc:Fallback>
+            <w:pict>
+              <v:line w14:anchorId="7C824264" id="Straight Connector 7" o:spid="_x0000_s1026" style="position:absolute;z-index:251671552;visibility:visible;mso-wrap-style:square;mso-wrap-distance-left:9pt;mso-wrap-distance-top:0;mso-wrap-distance-right:9pt;mso-wrap-distance-bottom:0;mso-position-horizontal:absolute;mso-position-horizontal-relative:text;mso-position-vertical:absolute;mso-position-vertical-relative:text" from="-2.45pt,17.9pt" to="423.15pt,17.9pt" o:gfxdata="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" strokecolor="#393737 [814]" strokeweight=".5pt">
+                <v:stroke joinstyle="miter"/>
+              </v:line>
+            </w:pict>
+          </mc:Fallback>
+        </mc:AlternateContent>
+      </w:r>
+      <w:r>
         <w:t xml:space="preserve">DAY </w:t>
       </w:r>
       <w:r>
-        <w:t>5</w:t>
+        <w:t>6</w:t>
       </w:r>
     </w:p>
     <w:p/>
     <w:p>
       <w:r>
-        <w:t>Content of the main page was created and updated to it. The website now has an online version to check in the real mobile phones to see how it is working now. This website is hosted in Renan’s server.</w:t>
-      </w:r>
+        <w:t>In this day all the pages were made and it’s content were created, additional comments were added, a contact form connected to an API for sending those forms to the team email was added and it is already working.</w:t>
+      </w:r>
+      <w:bookmarkStart w:id="0" w:name="_GoBack"/>
+      <w:bookmarkEnd w:id="0"/>
     </w:p>
     <w:sectPr>
       <w:pgSz w:w="11900" w:h="16840"/>

</xml_diff>

<commit_message>
finished website and documentation
</commit_message>
<xml_diff>
--- a/documentation.docx
+++ b/documentation.docx
@@ -152,6 +152,60 @@
         <w:rPr>
           <w:color w:val="000000" w:themeColor="text1"/>
         </w:rPr>
+        <w:drawing>
+          <wp:inline distT="0" distB="0" distL="0" distR="0" wp14:anchorId="1FEC8BF6" wp14:editId="786BC606">
+            <wp:extent cx="5727700" cy="3141980"/>
+            <wp:effectExtent l="0" t="0" r="0" b="0"/>
+            <wp:docPr id="14" name="Picture 14"/>
+            <wp:cNvGraphicFramePr>
+              <a:graphicFrameLocks xmlns:a="http://schemas.openxmlformats.org/drawingml/2006/main" noChangeAspect="1"/>
+            </wp:cNvGraphicFramePr>
+            <a:graphic xmlns:a="http://schemas.openxmlformats.org/drawingml/2006/main">
+              <a:graphicData uri="http://schemas.openxmlformats.org/drawingml/2006/picture">
+                <pic:pic xmlns:pic="http://schemas.openxmlformats.org/drawingml/2006/picture">
+                  <pic:nvPicPr>
+                    <pic:cNvPr id="1" name=""/>
+                    <pic:cNvPicPr/>
+                  </pic:nvPicPr>
+                  <pic:blipFill>
+                    <a:blip r:embed="rId4"/>
+                    <a:stretch>
+                      <a:fillRect/>
+                    </a:stretch>
+                  </pic:blipFill>
+                  <pic:spPr>
+                    <a:xfrm>
+                      <a:off x="0" y="0"/>
+                      <a:ext cx="5727700" cy="3141980"/>
+                    </a:xfrm>
+                    <a:prstGeom prst="rect">
+                      <a:avLst/>
+                    </a:prstGeom>
+                  </pic:spPr>
+                </pic:pic>
+              </a:graphicData>
+            </a:graphic>
+          </wp:inline>
+        </w:drawing>
+      </w:r>
+    </w:p>
+    <w:p>
+      <w:pPr>
+        <w:rPr>
+          <w:color w:val="000000" w:themeColor="text1"/>
+        </w:rPr>
+      </w:pPr>
+    </w:p>
+    <w:p>
+      <w:pPr>
+        <w:rPr>
+          <w:color w:val="000000" w:themeColor="text1"/>
+        </w:rPr>
+      </w:pPr>
+      <w:r>
+        <w:rPr>
+          <w:color w:val="000000" w:themeColor="text1"/>
+        </w:rPr>
         <w:t>Github is been used for the development, choice made since we’ve learned how to use the git tool in the SD1 course, github chosen due to it’s facilities and easy use.</w:t>
       </w:r>
     </w:p>
@@ -172,6 +226,60 @@
         <w:rPr>
           <w:color w:val="000000" w:themeColor="text1"/>
         </w:rPr>
+        <w:drawing>
+          <wp:inline distT="0" distB="0" distL="0" distR="0" wp14:anchorId="59413624" wp14:editId="116977A4">
+            <wp:extent cx="5727700" cy="3112770"/>
+            <wp:effectExtent l="0" t="0" r="0" b="0"/>
+            <wp:docPr id="13" name="Picture 13"/>
+            <wp:cNvGraphicFramePr>
+              <a:graphicFrameLocks xmlns:a="http://schemas.openxmlformats.org/drawingml/2006/main" noChangeAspect="1"/>
+            </wp:cNvGraphicFramePr>
+            <a:graphic xmlns:a="http://schemas.openxmlformats.org/drawingml/2006/main">
+              <a:graphicData uri="http://schemas.openxmlformats.org/drawingml/2006/picture">
+                <pic:pic xmlns:pic="http://schemas.openxmlformats.org/drawingml/2006/picture">
+                  <pic:nvPicPr>
+                    <pic:cNvPr id="1" name=""/>
+                    <pic:cNvPicPr/>
+                  </pic:nvPicPr>
+                  <pic:blipFill>
+                    <a:blip r:embed="rId5"/>
+                    <a:stretch>
+                      <a:fillRect/>
+                    </a:stretch>
+                  </pic:blipFill>
+                  <pic:spPr>
+                    <a:xfrm>
+                      <a:off x="0" y="0"/>
+                      <a:ext cx="5727700" cy="3112770"/>
+                    </a:xfrm>
+                    <a:prstGeom prst="rect">
+                      <a:avLst/>
+                    </a:prstGeom>
+                  </pic:spPr>
+                </pic:pic>
+              </a:graphicData>
+            </a:graphic>
+          </wp:inline>
+        </w:drawing>
+      </w:r>
+    </w:p>
+    <w:p>
+      <w:pPr>
+        <w:rPr>
+          <w:color w:val="000000" w:themeColor="text1"/>
+        </w:rPr>
+      </w:pPr>
+    </w:p>
+    <w:p>
+      <w:pPr>
+        <w:rPr>
+          <w:color w:val="000000" w:themeColor="text1"/>
+        </w:rPr>
+      </w:pPr>
+      <w:r>
+        <w:rPr>
+          <w:color w:val="000000" w:themeColor="text1"/>
+        </w:rPr>
         <w:t>Trello.com is been used as a form of organization for the tasks, in there it’s easy to create the categories for the tasks (to do, doing, waiting resources, done).</w:t>
       </w:r>
     </w:p>
@@ -182,6 +290,272 @@
         </w:rPr>
       </w:pPr>
     </w:p>
+    <w:p>
+      <w:pPr>
+        <w:rPr>
+          <w:color w:val="000000" w:themeColor="text1"/>
+        </w:rPr>
+      </w:pPr>
+      <w:r>
+        <w:rPr>
+          <w:color w:val="000000" w:themeColor="text1"/>
+        </w:rPr>
+        <w:drawing>
+          <wp:inline distT="0" distB="0" distL="0" distR="0" wp14:anchorId="7523E181" wp14:editId="68D78C1D">
+            <wp:extent cx="5727700" cy="3030855"/>
+            <wp:effectExtent l="0" t="0" r="0" b="4445"/>
+            <wp:docPr id="15" name="Picture 15"/>
+            <wp:cNvGraphicFramePr>
+              <a:graphicFrameLocks xmlns:a="http://schemas.openxmlformats.org/drawingml/2006/main" noChangeAspect="1"/>
+            </wp:cNvGraphicFramePr>
+            <a:graphic xmlns:a="http://schemas.openxmlformats.org/drawingml/2006/main">
+              <a:graphicData uri="http://schemas.openxmlformats.org/drawingml/2006/picture">
+                <pic:pic xmlns:pic="http://schemas.openxmlformats.org/drawingml/2006/picture">
+                  <pic:nvPicPr>
+                    <pic:cNvPr id="1" name=""/>
+                    <pic:cNvPicPr/>
+                  </pic:nvPicPr>
+                  <pic:blipFill>
+                    <a:blip r:embed="rId6"/>
+                    <a:stretch>
+                      <a:fillRect/>
+                    </a:stretch>
+                  </pic:blipFill>
+                  <pic:spPr>
+                    <a:xfrm>
+                      <a:off x="0" y="0"/>
+                      <a:ext cx="5727700" cy="3030855"/>
+                    </a:xfrm>
+                    <a:prstGeom prst="rect">
+                      <a:avLst/>
+                    </a:prstGeom>
+                  </pic:spPr>
+                </pic:pic>
+              </a:graphicData>
+            </a:graphic>
+          </wp:inline>
+        </w:drawing>
+      </w:r>
+    </w:p>
+    <w:p>
+      <w:pPr>
+        <w:rPr>
+          <w:color w:val="000000" w:themeColor="text1"/>
+        </w:rPr>
+      </w:pPr>
+    </w:p>
+    <w:p>
+      <w:pPr>
+        <w:rPr>
+          <w:color w:val="000000" w:themeColor="text1"/>
+        </w:rPr>
+      </w:pPr>
+      <w:r>
+        <w:rPr>
+          <w:color w:val="000000" w:themeColor="text1"/>
+        </w:rPr>
+        <w:t>The technologies used in this website were javascript, jQuery, a library called</w:t>
+      </w:r>
+      <w:r>
+        <w:rPr>
+          <w:color w:val="000000" w:themeColor="text1"/>
+        </w:rPr>
+        <w:t xml:space="preserve"> modernizr which was used with the css transitions to create the background slider which can be found in the index page.</w:t>
+      </w:r>
+    </w:p>
+    <w:p>
+      <w:pPr>
+        <w:rPr>
+          <w:color w:val="000000" w:themeColor="text1"/>
+        </w:rPr>
+      </w:pPr>
+    </w:p>
+    <w:p>
+      <w:pPr>
+        <w:rPr>
+          <w:color w:val="000000" w:themeColor="text1"/>
+        </w:rPr>
+      </w:pPr>
+      <w:r>
+        <w:rPr>
+          <w:color w:val="000000" w:themeColor="text1"/>
+        </w:rPr>
+        <w:drawing>
+          <wp:inline distT="0" distB="0" distL="0" distR="0" wp14:anchorId="1013AECF" wp14:editId="1EA0DC77">
+            <wp:extent cx="5727700" cy="3146425"/>
+            <wp:effectExtent l="0" t="0" r="0" b="3175"/>
+            <wp:docPr id="16" name="Picture 16"/>
+            <wp:cNvGraphicFramePr>
+              <a:graphicFrameLocks xmlns:a="http://schemas.openxmlformats.org/drawingml/2006/main" noChangeAspect="1"/>
+            </wp:cNvGraphicFramePr>
+            <a:graphic xmlns:a="http://schemas.openxmlformats.org/drawingml/2006/main">
+              <a:graphicData uri="http://schemas.openxmlformats.org/drawingml/2006/picture">
+                <pic:pic xmlns:pic="http://schemas.openxmlformats.org/drawingml/2006/picture">
+                  <pic:nvPicPr>
+                    <pic:cNvPr id="1" name=""/>
+                    <pic:cNvPicPr/>
+                  </pic:nvPicPr>
+                  <pic:blipFill>
+                    <a:blip r:embed="rId7"/>
+                    <a:stretch>
+                      <a:fillRect/>
+                    </a:stretch>
+                  </pic:blipFill>
+                  <pic:spPr>
+                    <a:xfrm>
+                      <a:off x="0" y="0"/>
+                      <a:ext cx="5727700" cy="3146425"/>
+                    </a:xfrm>
+                    <a:prstGeom prst="rect">
+                      <a:avLst/>
+                    </a:prstGeom>
+                  </pic:spPr>
+                </pic:pic>
+              </a:graphicData>
+            </a:graphic>
+          </wp:inline>
+        </w:drawing>
+      </w:r>
+    </w:p>
+    <w:p>
+      <w:pPr>
+        <w:rPr>
+          <w:color w:val="000000" w:themeColor="text1"/>
+        </w:rPr>
+      </w:pPr>
+    </w:p>
+    <w:p>
+      <w:pPr>
+        <w:rPr>
+          <w:color w:val="000000" w:themeColor="text1"/>
+        </w:rPr>
+      </w:pPr>
+    </w:p>
+    <w:p>
+      <w:pPr>
+        <w:rPr>
+          <w:color w:val="000000" w:themeColor="text1"/>
+        </w:rPr>
+      </w:pPr>
+    </w:p>
+    <w:p>
+      <w:pPr>
+        <w:rPr>
+          <w:color w:val="000000" w:themeColor="text1"/>
+        </w:rPr>
+      </w:pPr>
+    </w:p>
+    <w:p>
+      <w:pPr>
+        <w:rPr>
+          <w:color w:val="000000" w:themeColor="text1"/>
+        </w:rPr>
+      </w:pPr>
+    </w:p>
+    <w:p>
+      <w:pPr>
+        <w:rPr>
+          <w:color w:val="000000" w:themeColor="text1"/>
+        </w:rPr>
+      </w:pPr>
+    </w:p>
+    <w:p>
+      <w:pPr>
+        <w:rPr>
+          <w:color w:val="000000" w:themeColor="text1"/>
+        </w:rPr>
+      </w:pPr>
+      <w:r>
+        <w:rPr>
+          <w:color w:val="000000" w:themeColor="text1"/>
+        </w:rPr>
+        <w:t>Visual Studio Code was the IDE used for the development of the website with some extra plugins on it such as the live server in which the website can be viewed in live while coding so it’s easier to see the changes happening.</w:t>
+      </w:r>
+    </w:p>
+    <w:p>
+      <w:pPr>
+        <w:rPr>
+          <w:color w:val="000000" w:themeColor="text1"/>
+        </w:rPr>
+      </w:pPr>
+    </w:p>
+    <w:p>
+      <w:pPr>
+        <w:rPr>
+          <w:color w:val="000000" w:themeColor="text1"/>
+        </w:rPr>
+      </w:pPr>
+      <w:r>
+        <w:rPr>
+          <w:color w:val="000000" w:themeColor="text1"/>
+        </w:rPr>
+        <w:drawing>
+          <wp:inline distT="0" distB="0" distL="0" distR="0" wp14:anchorId="54ACCC33" wp14:editId="36F2283B">
+            <wp:extent cx="5727700" cy="3333115"/>
+            <wp:effectExtent l="0" t="0" r="0" b="0"/>
+            <wp:docPr id="17" name="Picture 17"/>
+            <wp:cNvGraphicFramePr>
+              <a:graphicFrameLocks xmlns:a="http://schemas.openxmlformats.org/drawingml/2006/main" noChangeAspect="1"/>
+            </wp:cNvGraphicFramePr>
+            <a:graphic xmlns:a="http://schemas.openxmlformats.org/drawingml/2006/main">
+              <a:graphicData uri="http://schemas.openxmlformats.org/drawingml/2006/picture">
+                <pic:pic xmlns:pic="http://schemas.openxmlformats.org/drawingml/2006/picture">
+                  <pic:nvPicPr>
+                    <pic:cNvPr id="1" name=""/>
+                    <pic:cNvPicPr/>
+                  </pic:nvPicPr>
+                  <pic:blipFill>
+                    <a:blip r:embed="rId8"/>
+                    <a:stretch>
+                      <a:fillRect/>
+                    </a:stretch>
+                  </pic:blipFill>
+                  <pic:spPr>
+                    <a:xfrm>
+                      <a:off x="0" y="0"/>
+                      <a:ext cx="5727700" cy="3333115"/>
+                    </a:xfrm>
+                    <a:prstGeom prst="rect">
+                      <a:avLst/>
+                    </a:prstGeom>
+                  </pic:spPr>
+                </pic:pic>
+              </a:graphicData>
+            </a:graphic>
+          </wp:inline>
+        </w:drawing>
+      </w:r>
+    </w:p>
+    <w:p>
+      <w:pPr>
+        <w:rPr>
+          <w:color w:val="000000" w:themeColor="text1"/>
+        </w:rPr>
+      </w:pPr>
+    </w:p>
+    <w:p/>
+    <w:p/>
+    <w:p/>
+    <w:p/>
+    <w:p/>
+    <w:p/>
+    <w:p/>
+    <w:p/>
+    <w:p/>
+    <w:p/>
+    <w:p/>
+    <w:p/>
+    <w:p/>
+    <w:p/>
+    <w:p/>
+    <w:p/>
+    <w:p/>
+    <w:p/>
+    <w:p/>
+    <w:p/>
+    <w:p/>
+    <w:p/>
+    <w:p/>
     <w:p/>
     <w:p>
       <w:r>
@@ -611,12 +985,12 @@
         <w:t>Content of the main page was created and updated to it. The website now has an online version to check in the real mobile phones to see how it is working now. This website is hosted in Renan’s server.</w:t>
       </w:r>
     </w:p>
+    <w:p/>
     <w:p>
       <w:r>
         <w:rPr>
           <w:noProof/>
         </w:rPr>
-        <w:lastRenderedPageBreak/>
         <mc:AlternateContent>
           <mc:Choice Requires="wps">
             <w:drawing>
@@ -684,366 +1058,368 @@
         </mc:AlternateContent>
       </w:r>
       <w:r>
+        <w:t>DAY 6</w:t>
+      </w:r>
+    </w:p>
+    <w:p/>
+    <w:p>
+      <w:r>
+        <w:t>In this day all the pages were made and it’s content were created, additional comments were added, a contact form connected to an API for sending those forms to the team email was added and it is already working.</w:t>
+      </w:r>
+    </w:p>
+    <w:p/>
+    <w:p/>
+    <w:p/>
+    <w:p/>
+    <w:p/>
+    <w:p/>
+    <w:p/>
+    <w:p/>
+    <w:p/>
+    <w:p/>
+    <w:p/>
+    <w:p>
+      <w:r>
+        <w:rPr>
+          <w:noProof/>
+        </w:rPr>
+        <mc:AlternateContent>
+          <mc:Choice Requires="wps">
+            <w:drawing>
+              <wp:anchor distT="0" distB="0" distL="114300" distR="114300" simplePos="0" relativeHeight="251678720" behindDoc="0" locked="0" layoutInCell="1" allowOverlap="1" wp14:anchorId="3E4604C6" wp14:editId="1F31F9D9">
+                <wp:simplePos x="0" y="0"/>
+                <wp:positionH relativeFrom="column">
+                  <wp:posOffset>-30904</wp:posOffset>
+                </wp:positionH>
+                <wp:positionV relativeFrom="paragraph">
+                  <wp:posOffset>227541</wp:posOffset>
+                </wp:positionV>
+                <wp:extent cx="5405120" cy="0"/>
+                <wp:effectExtent l="0" t="0" r="17780" b="12700"/>
+                <wp:wrapNone/>
+                <wp:docPr id="18" name="Straight Connector 18"/>
+                <wp:cNvGraphicFramePr/>
+                <a:graphic xmlns:a="http://schemas.openxmlformats.org/drawingml/2006/main">
+                  <a:graphicData uri="http://schemas.microsoft.com/office/word/2010/wordprocessingShape">
+                    <wps:wsp>
+                      <wps:cNvCnPr/>
+                      <wps:spPr>
+                        <a:xfrm>
+                          <a:off x="0" y="0"/>
+                          <a:ext cx="5405120" cy="0"/>
+                        </a:xfrm>
+                        <a:prstGeom prst="line">
+                          <a:avLst/>
+                        </a:prstGeom>
+                        <a:ln>
+                          <a:solidFill>
+                            <a:schemeClr val="bg2">
+                              <a:lumMod val="25000"/>
+                            </a:schemeClr>
+                          </a:solidFill>
+                        </a:ln>
+                      </wps:spPr>
+                      <wps:style>
+                        <a:lnRef idx="1">
+                          <a:schemeClr val="accent1"/>
+                        </a:lnRef>
+                        <a:fillRef idx="0">
+                          <a:schemeClr val="accent1"/>
+                        </a:fillRef>
+                        <a:effectRef idx="0">
+                          <a:schemeClr val="accent1"/>
+                        </a:effectRef>
+                        <a:fontRef idx="minor">
+                          <a:schemeClr val="tx1"/>
+                        </a:fontRef>
+                      </wps:style>
+                      <wps:bodyPr/>
+                    </wps:wsp>
+                  </a:graphicData>
+                </a:graphic>
+              </wp:anchor>
+            </w:drawing>
+          </mc:Choice>
+          <mc:Fallback>
+            <w:pict>
+              <v:line w14:anchorId="4EDED1E9" id="Straight Connector 18" o:spid="_x0000_s1026" style="position:absolute;z-index:251678720;visibility:visible;mso-wrap-style:square;mso-wrap-distance-left:9pt;mso-wrap-distance-top:0;mso-wrap-distance-right:9pt;mso-wrap-distance-bottom:0;mso-position-horizontal:absolute;mso-position-horizontal-relative:text;mso-position-vertical:absolute;mso-position-vertical-relative:text" from="-2.45pt,17.9pt" to="423.15pt,17.9pt" o:gfxdata="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" strokecolor="#393737 [814]" strokeweight=".5pt">
+                <v:stroke joinstyle="miter"/>
+              </v:line>
+            </w:pict>
+          </mc:Fallback>
+        </mc:AlternateContent>
+      </w:r>
+      <w:r>
         <w:t xml:space="preserve">DAY </w:t>
       </w:r>
       <w:r>
-        <w:t>6</w:t>
-      </w:r>
-    </w:p>
-    <w:p/>
-    <w:p>
-      <w:r>
-        <w:t>In this day all the pages were made and it’s content were created, additional comments were added, a contact form connected to an API for sending those forms to the team email was added and it is already working.</w:t>
+        <w:t>7</w:t>
+      </w:r>
+    </w:p>
+    <w:p/>
+    <w:p>
+      <w:r>
+        <w:t>The final details were adjusted and the page is now online on renan’s server.</w:t>
+      </w:r>
+    </w:p>
+    <w:p/>
+    <w:p>
+      <w:r>
+        <w:drawing>
+          <wp:inline distT="0" distB="0" distL="0" distR="0" wp14:anchorId="131D935D" wp14:editId="50961F93">
+            <wp:extent cx="5727700" cy="3150235"/>
+            <wp:effectExtent l="0" t="0" r="0" b="0"/>
+            <wp:docPr id="19" name="Picture 19"/>
+            <wp:cNvGraphicFramePr>
+              <a:graphicFrameLocks xmlns:a="http://schemas.openxmlformats.org/drawingml/2006/main" noChangeAspect="1"/>
+            </wp:cNvGraphicFramePr>
+            <a:graphic xmlns:a="http://schemas.openxmlformats.org/drawingml/2006/main">
+              <a:graphicData uri="http://schemas.openxmlformats.org/drawingml/2006/picture">
+                <pic:pic xmlns:pic="http://schemas.openxmlformats.org/drawingml/2006/picture">
+                  <pic:nvPicPr>
+                    <pic:cNvPr id="1" name=""/>
+                    <pic:cNvPicPr/>
+                  </pic:nvPicPr>
+                  <pic:blipFill>
+                    <a:blip r:embed="rId9"/>
+                    <a:stretch>
+                      <a:fillRect/>
+                    </a:stretch>
+                  </pic:blipFill>
+                  <pic:spPr>
+                    <a:xfrm>
+                      <a:off x="0" y="0"/>
+                      <a:ext cx="5727700" cy="3150235"/>
+                    </a:xfrm>
+                    <a:prstGeom prst="rect">
+                      <a:avLst/>
+                    </a:prstGeom>
+                  </pic:spPr>
+                </pic:pic>
+              </a:graphicData>
+            </a:graphic>
+          </wp:inline>
+        </w:drawing>
+      </w:r>
+    </w:p>
+    <w:p/>
+    <w:p>
+      <w:pPr>
+        <w:rPr>
+          <w:b/>
+          <w:color w:val="FF0000"/>
+        </w:rPr>
+      </w:pPr>
+    </w:p>
+    <w:p>
+      <w:pPr>
+        <w:rPr>
+          <w:b/>
+          <w:color w:val="FF0000"/>
+        </w:rPr>
+      </w:pPr>
+    </w:p>
+    <w:p>
+      <w:pPr>
+        <w:rPr>
+          <w:b/>
+          <w:color w:val="FF0000"/>
+        </w:rPr>
+      </w:pPr>
+    </w:p>
+    <w:p>
+      <w:pPr>
+        <w:rPr>
+          <w:b/>
+          <w:color w:val="FF0000"/>
+        </w:rPr>
+      </w:pPr>
+    </w:p>
+    <w:p>
+      <w:pPr>
+        <w:rPr>
+          <w:b/>
+          <w:color w:val="FF0000"/>
+        </w:rPr>
+      </w:pPr>
+    </w:p>
+    <w:p>
+      <w:pPr>
+        <w:rPr>
+          <w:b/>
+          <w:color w:val="FF0000"/>
+        </w:rPr>
+      </w:pPr>
+    </w:p>
+    <w:p>
+      <w:pPr>
+        <w:rPr>
+          <w:b/>
+          <w:color w:val="FF0000"/>
+        </w:rPr>
+      </w:pPr>
+    </w:p>
+    <w:p>
+      <w:pPr>
+        <w:rPr>
+          <w:b/>
+          <w:color w:val="FF0000"/>
+        </w:rPr>
+      </w:pPr>
+    </w:p>
+    <w:p>
+      <w:pPr>
+        <w:rPr>
+          <w:b/>
+          <w:color w:val="FF0000"/>
+        </w:rPr>
+      </w:pPr>
+    </w:p>
+    <w:p>
+      <w:pPr>
+        <w:rPr>
+          <w:b/>
+          <w:color w:val="FF0000"/>
+        </w:rPr>
+      </w:pPr>
+    </w:p>
+    <w:p>
+      <w:pPr>
+        <w:rPr>
+          <w:b/>
+          <w:color w:val="FF0000"/>
+        </w:rPr>
+      </w:pPr>
+    </w:p>
+    <w:p>
+      <w:pPr>
+        <w:rPr>
+          <w:b/>
+          <w:color w:val="FF0000"/>
+        </w:rPr>
+      </w:pPr>
+    </w:p>
+    <w:p>
+      <w:pPr>
+        <w:rPr>
+          <w:b/>
+          <w:color w:val="FF0000"/>
+        </w:rPr>
+      </w:pPr>
+    </w:p>
+    <w:p>
+      <w:pPr>
+        <w:rPr>
+          <w:b/>
+          <w:color w:val="FF0000"/>
+        </w:rPr>
+      </w:pPr>
+    </w:p>
+    <w:p>
+      <w:pPr>
+        <w:rPr>
+          <w:b/>
+          <w:color w:val="FF0000"/>
+        </w:rPr>
+      </w:pPr>
+    </w:p>
+    <w:p>
+      <w:pPr>
+        <w:rPr>
+          <w:b/>
+          <w:color w:val="FF0000"/>
+        </w:rPr>
+      </w:pPr>
+    </w:p>
+    <w:p>
+      <w:pPr>
+        <w:rPr>
+          <w:b/>
+          <w:color w:val="FF0000"/>
+        </w:rPr>
+      </w:pPr>
+    </w:p>
+    <w:p>
+      <w:pPr>
+        <w:rPr>
+          <w:b/>
+          <w:color w:val="FF0000"/>
+        </w:rPr>
+      </w:pPr>
+    </w:p>
+    <w:p>
+      <w:pPr>
+        <w:rPr>
+          <w:b/>
+          <w:color w:val="FF0000"/>
+        </w:rPr>
+      </w:pPr>
+    </w:p>
+    <w:p>
+      <w:pPr>
+        <w:rPr>
+          <w:b/>
+          <w:color w:val="FF0000"/>
+        </w:rPr>
+      </w:pPr>
+    </w:p>
+    <w:p>
+      <w:pPr>
+        <w:rPr>
+          <w:b/>
+          <w:color w:val="FF0000"/>
+        </w:rPr>
+      </w:pPr>
+    </w:p>
+    <w:p>
+      <w:pPr>
+        <w:rPr>
+          <w:b/>
+          <w:color w:val="FF0000"/>
+        </w:rPr>
+      </w:pPr>
+    </w:p>
+    <w:p>
+      <w:pPr>
+        <w:rPr>
+          <w:b/>
+          <w:color w:val="FF0000"/>
+        </w:rPr>
+      </w:pPr>
+    </w:p>
+    <w:p>
+      <w:pPr>
+        <w:rPr>
+          <w:b/>
+          <w:color w:val="FF0000"/>
+        </w:rPr>
+      </w:pPr>
+    </w:p>
+    <w:p>
+      <w:pPr>
+        <w:rPr>
+          <w:b/>
+          <w:color w:val="FF0000"/>
+        </w:rPr>
+      </w:pPr>
+      <w:r>
+        <w:rPr>
+          <w:b/>
+          <w:color w:val="FF0000"/>
+        </w:rPr>
+        <w:lastRenderedPageBreak/>
+        <w:t>Wireframes:</w:t>
       </w:r>
       <w:bookmarkStart w:id="1" w:name="_GoBack"/>
       <w:bookmarkEnd w:id="1"/>
     </w:p>
-    <w:p/>
-    <w:p>
-      <w:pPr>
-        <w:rPr>
-          <w:b/>
-          <w:color w:val="FF0000"/>
-        </w:rPr>
-      </w:pPr>
-    </w:p>
-    <w:p>
-      <w:pPr>
-        <w:rPr>
-          <w:b/>
-          <w:color w:val="FF0000"/>
-        </w:rPr>
-      </w:pPr>
-    </w:p>
-    <w:p>
-      <w:pPr>
-        <w:rPr>
-          <w:b/>
-          <w:color w:val="FF0000"/>
-        </w:rPr>
-      </w:pPr>
-    </w:p>
-    <w:p>
-      <w:pPr>
-        <w:rPr>
-          <w:b/>
-          <w:color w:val="FF0000"/>
-        </w:rPr>
-      </w:pPr>
-    </w:p>
-    <w:p>
-      <w:pPr>
-        <w:rPr>
-          <w:b/>
-          <w:color w:val="FF0000"/>
-        </w:rPr>
-      </w:pPr>
-    </w:p>
-    <w:p>
-      <w:pPr>
-        <w:rPr>
-          <w:b/>
-          <w:color w:val="FF0000"/>
-        </w:rPr>
-      </w:pPr>
-    </w:p>
-    <w:p>
-      <w:pPr>
-        <w:rPr>
-          <w:b/>
-          <w:color w:val="FF0000"/>
-        </w:rPr>
-      </w:pPr>
-    </w:p>
-    <w:p>
-      <w:pPr>
-        <w:rPr>
-          <w:b/>
-          <w:color w:val="FF0000"/>
-        </w:rPr>
-      </w:pPr>
-    </w:p>
-    <w:p>
-      <w:pPr>
-        <w:rPr>
-          <w:b/>
-          <w:color w:val="FF0000"/>
-        </w:rPr>
-      </w:pPr>
-    </w:p>
-    <w:p>
-      <w:pPr>
-        <w:rPr>
-          <w:b/>
-          <w:color w:val="FF0000"/>
-        </w:rPr>
-      </w:pPr>
-    </w:p>
-    <w:p>
-      <w:pPr>
-        <w:rPr>
-          <w:b/>
-          <w:color w:val="FF0000"/>
-        </w:rPr>
-      </w:pPr>
-    </w:p>
-    <w:p>
-      <w:pPr>
-        <w:rPr>
-          <w:b/>
-          <w:color w:val="FF0000"/>
-        </w:rPr>
-      </w:pPr>
-    </w:p>
-    <w:p>
-      <w:pPr>
-        <w:rPr>
-          <w:b/>
-          <w:color w:val="FF0000"/>
-        </w:rPr>
-      </w:pPr>
-    </w:p>
-    <w:p>
-      <w:pPr>
-        <w:rPr>
-          <w:b/>
-          <w:color w:val="FF0000"/>
-        </w:rPr>
-      </w:pPr>
-    </w:p>
-    <w:p>
-      <w:pPr>
-        <w:rPr>
-          <w:b/>
-          <w:color w:val="FF0000"/>
-        </w:rPr>
-      </w:pPr>
-    </w:p>
-    <w:p>
-      <w:pPr>
-        <w:rPr>
-          <w:b/>
-          <w:color w:val="FF0000"/>
-        </w:rPr>
-      </w:pPr>
-    </w:p>
-    <w:p>
-      <w:pPr>
-        <w:rPr>
-          <w:b/>
-          <w:color w:val="FF0000"/>
-        </w:rPr>
-      </w:pPr>
-    </w:p>
-    <w:p>
-      <w:pPr>
-        <w:rPr>
-          <w:b/>
-          <w:color w:val="FF0000"/>
-        </w:rPr>
-      </w:pPr>
-    </w:p>
-    <w:p>
-      <w:pPr>
-        <w:rPr>
-          <w:b/>
-          <w:color w:val="FF0000"/>
-        </w:rPr>
-      </w:pPr>
-    </w:p>
-    <w:p>
-      <w:pPr>
-        <w:rPr>
-          <w:b/>
-          <w:color w:val="FF0000"/>
-        </w:rPr>
-      </w:pPr>
-    </w:p>
-    <w:p>
-      <w:pPr>
-        <w:rPr>
-          <w:b/>
-          <w:color w:val="FF0000"/>
-        </w:rPr>
-      </w:pPr>
-    </w:p>
-    <w:p>
-      <w:pPr>
-        <w:rPr>
-          <w:b/>
-          <w:color w:val="FF0000"/>
-        </w:rPr>
-      </w:pPr>
-    </w:p>
-    <w:p>
-      <w:pPr>
-        <w:rPr>
-          <w:b/>
-          <w:color w:val="FF0000"/>
-        </w:rPr>
-      </w:pPr>
-    </w:p>
-    <w:p>
-      <w:pPr>
-        <w:rPr>
-          <w:b/>
-          <w:color w:val="FF0000"/>
-        </w:rPr>
-      </w:pPr>
-    </w:p>
-    <w:p>
-      <w:pPr>
-        <w:rPr>
-          <w:b/>
-          <w:color w:val="FF0000"/>
-        </w:rPr>
-      </w:pPr>
-    </w:p>
-    <w:p>
-      <w:pPr>
-        <w:rPr>
-          <w:b/>
-          <w:color w:val="FF0000"/>
-        </w:rPr>
-      </w:pPr>
-    </w:p>
-    <w:p>
-      <w:pPr>
-        <w:rPr>
-          <w:b/>
-          <w:color w:val="FF0000"/>
-        </w:rPr>
-      </w:pPr>
-    </w:p>
-    <w:p>
-      <w:pPr>
-        <w:rPr>
-          <w:b/>
-          <w:color w:val="FF0000"/>
-        </w:rPr>
-      </w:pPr>
-    </w:p>
-    <w:p>
-      <w:pPr>
-        <w:rPr>
-          <w:b/>
-          <w:color w:val="FF0000"/>
-        </w:rPr>
-      </w:pPr>
-    </w:p>
-    <w:p>
-      <w:pPr>
-        <w:rPr>
-          <w:b/>
-          <w:color w:val="FF0000"/>
-        </w:rPr>
-      </w:pPr>
-    </w:p>
-    <w:p>
-      <w:pPr>
-        <w:rPr>
-          <w:b/>
-          <w:color w:val="FF0000"/>
-        </w:rPr>
-      </w:pPr>
-    </w:p>
-    <w:p>
-      <w:pPr>
-        <w:rPr>
-          <w:b/>
-          <w:color w:val="FF0000"/>
-        </w:rPr>
-      </w:pPr>
-    </w:p>
-    <w:p>
-      <w:pPr>
-        <w:rPr>
-          <w:b/>
-          <w:color w:val="FF0000"/>
-        </w:rPr>
-      </w:pPr>
-    </w:p>
-    <w:p>
-      <w:pPr>
-        <w:rPr>
-          <w:b/>
-          <w:color w:val="FF0000"/>
-        </w:rPr>
-      </w:pPr>
-    </w:p>
-    <w:p>
-      <w:pPr>
-        <w:rPr>
-          <w:b/>
-          <w:color w:val="FF0000"/>
-        </w:rPr>
-      </w:pPr>
-    </w:p>
-    <w:p>
-      <w:pPr>
-        <w:rPr>
-          <w:b/>
-          <w:color w:val="FF0000"/>
-        </w:rPr>
-      </w:pPr>
-    </w:p>
-    <w:p>
-      <w:pPr>
-        <w:rPr>
-          <w:b/>
-          <w:color w:val="FF0000"/>
-        </w:rPr>
-      </w:pPr>
-    </w:p>
-    <w:p>
-      <w:pPr>
-        <w:rPr>
-          <w:b/>
-          <w:color w:val="FF0000"/>
-        </w:rPr>
-      </w:pPr>
-    </w:p>
-    <w:p>
-      <w:pPr>
-        <w:rPr>
-          <w:b/>
-          <w:color w:val="FF0000"/>
-        </w:rPr>
-      </w:pPr>
-    </w:p>
-    <w:p>
-      <w:pPr>
-        <w:rPr>
-          <w:b/>
-          <w:color w:val="FF0000"/>
-        </w:rPr>
-      </w:pPr>
-    </w:p>
-    <w:p>
-      <w:pPr>
-        <w:rPr>
-          <w:b/>
-          <w:color w:val="FF0000"/>
-        </w:rPr>
-      </w:pPr>
-    </w:p>
-    <w:p>
-      <w:pPr>
-        <w:rPr>
-          <w:b/>
-          <w:color w:val="FF0000"/>
-        </w:rPr>
-      </w:pPr>
-      <w:r>
-        <w:rPr>
-          <w:b/>
-          <w:color w:val="FF0000"/>
-        </w:rPr>
-        <w:lastRenderedPageBreak/>
-        <w:t>WIREFRAMES:</w:t>
-      </w:r>
-    </w:p>
-    <w:p>
+    <w:p>
+      <w:pPr>
+        <w:rPr>
+          <w:b/>
+          <w:color w:val="FF0000"/>
+        </w:rPr>
+      </w:pPr>
       <w:r>
         <w:rPr>
           <w:noProof/>
@@ -1074,7 +1450,7 @@
                     </pic:cNvPicPr>
                   </pic:nvPicPr>
                   <pic:blipFill>
-                    <a:blip r:embed="rId4">
+                    <a:blip r:embed="rId10">
                       <a:extLst>
                         <a:ext uri="{28A0092B-C50C-407E-A947-70E740481C1C}">
                           <a14:useLocalDpi xmlns:a14="http://schemas.microsoft.com/office/drawing/2010/main" val="0"/>
@@ -1111,8 +1487,6 @@
           </wp:anchor>
         </w:drawing>
       </w:r>
-    </w:p>
-    <w:p>
       <w:r>
         <w:rPr>
           <w:noProof/>
@@ -1143,7 +1517,7 @@
                     </pic:cNvPicPr>
                   </pic:nvPicPr>
                   <pic:blipFill>
-                    <a:blip r:embed="rId5" cstate="print">
+                    <a:blip r:embed="rId11" cstate="print">
                       <a:extLst>
                         <a:ext uri="{28A0092B-C50C-407E-A947-70E740481C1C}">
                           <a14:useLocalDpi xmlns:a14="http://schemas.microsoft.com/office/drawing/2010/main" val="0"/>
@@ -1227,7 +1601,7 @@
                     </pic:cNvPicPr>
                   </pic:nvPicPr>
                   <pic:blipFill>
-                    <a:blip r:embed="rId6">
+                    <a:blip r:embed="rId12">
                       <a:extLst>
                         <a:ext uri="{28A0092B-C50C-407E-A947-70E740481C1C}">
                           <a14:useLocalDpi xmlns:a14="http://schemas.microsoft.com/office/drawing/2010/main" val="0"/>
@@ -1296,7 +1670,7 @@
                     </pic:cNvPicPr>
                   </pic:nvPicPr>
                   <pic:blipFill>
-                    <a:blip r:embed="rId7" cstate="print">
+                    <a:blip r:embed="rId13" cstate="print">
                       <a:extLst>
                         <a:ext uri="{28A0092B-C50C-407E-A947-70E740481C1C}">
                           <a14:useLocalDpi xmlns:a14="http://schemas.microsoft.com/office/drawing/2010/main" val="0"/>
@@ -1368,12 +1742,27 @@
           <w:color w:val="FF0000"/>
         </w:rPr>
       </w:pPr>
-      <w:r>
-        <w:rPr>
-          <w:b/>
-          <w:color w:val="FF0000"/>
-        </w:rPr>
-        <w:lastRenderedPageBreak/>
+    </w:p>
+    <w:p>
+      <w:pPr>
+        <w:rPr>
+          <w:b/>
+          <w:color w:val="FF0000"/>
+        </w:rPr>
+      </w:pPr>
+    </w:p>
+    <w:p>
+      <w:pPr>
+        <w:rPr>
+          <w:b/>
+          <w:color w:val="FF0000"/>
+        </w:rPr>
+      </w:pPr>
+      <w:r>
+        <w:rPr>
+          <w:b/>
+          <w:color w:val="FF0000"/>
+        </w:rPr>
         <w:t>HTML MAIN PAGE VALIDATION:</w:t>
       </w:r>
     </w:p>
@@ -1424,7 +1813,7 @@
                     </pic:cNvPicPr>
                   </pic:nvPicPr>
                   <pic:blipFill>
-                    <a:blip r:embed="rId8" cstate="print">
+                    <a:blip r:embed="rId14" cstate="print">
                       <a:extLst>
                         <a:ext uri="{28A0092B-C50C-407E-A947-70E740481C1C}">
                           <a14:useLocalDpi xmlns:a14="http://schemas.microsoft.com/office/drawing/2010/main" val="0"/>
@@ -1479,7 +1868,7 @@
     </w:rPrDefault>
     <w:pPrDefault/>
   </w:docDefaults>
-  <w:latentStyles w:defLockedState="0" w:defUIPriority="99" w:defSemiHidden="0" w:defUnhideWhenUsed="0" w:defQFormat="0" w:count="375">
+  <w:latentStyles w:defLockedState="0" w:defUIPriority="99" w:defSemiHidden="0" w:defUnhideWhenUsed="0" w:defQFormat="0" w:count="376">
     <w:lsdException w:name="Normal" w:uiPriority="0" w:qFormat="1"/>
     <w:lsdException w:name="heading 1" w:uiPriority="9" w:qFormat="1"/>
     <w:lsdException w:name="heading 2" w:semiHidden="1" w:uiPriority="9" w:unhideWhenUsed="1" w:qFormat="1"/>
@@ -1585,7 +1974,6 @@
     <w:lsdException w:name="HTML Sample" w:semiHidden="1" w:unhideWhenUsed="1"/>
     <w:lsdException w:name="HTML Typewriter" w:semiHidden="1" w:unhideWhenUsed="1"/>
     <w:lsdException w:name="HTML Variable" w:semiHidden="1" w:unhideWhenUsed="1"/>
-    <w:lsdException w:name="Normal Table" w:semiHidden="1" w:unhideWhenUsed="1"/>
     <w:lsdException w:name="annotation subject" w:semiHidden="1" w:unhideWhenUsed="1"/>
     <w:lsdException w:name="No List" w:semiHidden="1" w:unhideWhenUsed="1"/>
     <w:lsdException w:name="Outline List 1" w:semiHidden="1" w:unhideWhenUsed="1"/>
@@ -1632,10 +2020,8 @@
     <w:lsdException w:name="Table Subtle 2" w:semiHidden="1" w:unhideWhenUsed="1"/>
     <w:lsdException w:name="Table Web 1" w:semiHidden="1" w:unhideWhenUsed="1"/>
     <w:lsdException w:name="Table Web 2" w:semiHidden="1" w:unhideWhenUsed="1"/>
-    <w:lsdException w:name="Table Web 3" w:semiHidden="1" w:unhideWhenUsed="1"/>
     <w:lsdException w:name="Balloon Text" w:semiHidden="1" w:unhideWhenUsed="1"/>
     <w:lsdException w:name="Table Grid" w:uiPriority="39"/>
-    <w:lsdException w:name="Table Theme" w:semiHidden="1" w:unhideWhenUsed="1"/>
     <w:lsdException w:name="Placeholder Text" w:semiHidden="1"/>
     <w:lsdException w:name="No Spacing" w:uiPriority="1" w:qFormat="1"/>
     <w:lsdException w:name="Light Shading" w:uiPriority="60"/>
@@ -1855,6 +2241,7 @@
     <w:lsdException w:name="Smart Hyperlink" w:semiHidden="1" w:unhideWhenUsed="1"/>
     <w:lsdException w:name="Hashtag" w:semiHidden="1" w:unhideWhenUsed="1"/>
     <w:lsdException w:name="Unresolved Mention" w:semiHidden="1" w:unhideWhenUsed="1"/>
+    <w:lsdException w:name="Smart Link" w:semiHidden="1" w:unhideWhenUsed="1"/>
   </w:latentStyles>
   <w:style w:type="paragraph" w:default="1" w:styleId="Normal">
     <w:name w:val="Normal"/>
@@ -1886,6 +2273,33 @@
     <w:uiPriority w:val="99"/>
     <w:semiHidden/>
     <w:unhideWhenUsed/>
+  </w:style>
+  <w:style w:type="paragraph" w:styleId="BalloonText">
+    <w:name w:val="Balloon Text"/>
+    <w:basedOn w:val="Normal"/>
+    <w:link w:val="BalloonTextChar"/>
+    <w:uiPriority w:val="99"/>
+    <w:semiHidden/>
+    <w:unhideWhenUsed/>
+    <w:rsid w:val="00626900"/>
+    <w:rPr>
+      <w:rFonts w:ascii="Times New Roman" w:hAnsi="Times New Roman" w:cs="Times New Roman"/>
+      <w:sz w:val="18"/>
+      <w:szCs w:val="18"/>
+    </w:rPr>
+  </w:style>
+  <w:style w:type="character" w:customStyle="1" w:styleId="BalloonTextChar">
+    <w:name w:val="Balloon Text Char"/>
+    <w:basedOn w:val="DefaultParagraphFont"/>
+    <w:link w:val="BalloonText"/>
+    <w:uiPriority w:val="99"/>
+    <w:semiHidden/>
+    <w:rsid w:val="00626900"/>
+    <w:rPr>
+      <w:rFonts w:ascii="Times New Roman" w:hAnsi="Times New Roman" w:cs="Times New Roman"/>
+      <w:sz w:val="18"/>
+      <w:szCs w:val="18"/>
+    </w:rPr>
   </w:style>
 </w:styles>
 </file>

</xml_diff>